<commit_message>
Update Prime Ministers Game Report.docx
</commit_message>
<xml_diff>
--- a/Prime Ministers Game Report.docx
+++ b/Prime Ministers Game Report.docx
@@ -1132,32 +1132,164 @@
           </w:tcPr>
           <w:p>
             <w:r>
-              <w:t>Choosing the name of the first Prime Minister (</w:t>
+              <w:t>If</w:t>
+            </w:r>
+            <w:r>
+              <w:t xml:space="preserve"> the name of the first Prime Minister (</w:t>
             </w:r>
             <w:r>
               <w:t>156 for Prime Minister 2, 172 for Prime Minister 3)</w:t>
+            </w:r>
+            <w:r>
+              <w:t xml:space="preserve"> is the </w:t>
+            </w:r>
+            <w:r>
+              <w:t>chosen answer</w:t>
+            </w:r>
+          </w:p>
+        </w:tc>
+        <w:tc>
+          <w:tcPr>
+            <w:tcW w:w="1842" w:type="dxa"/>
+          </w:tcPr>
+          <w:p>
+            <w:r>
+              <w:t>if (</w:t>
+            </w:r>
+            <w:proofErr w:type="spellStart"/>
+            <w:r>
+              <w:t>game_answer</w:t>
+            </w:r>
+            <w:proofErr w:type="spellEnd"/>
+            <w:r>
+              <w:t xml:space="preserve"> == p</w:t>
+            </w:r>
+            <w:proofErr w:type="gramStart"/>
+            <w:r>
+              <w:t>0.Name</w:t>
+            </w:r>
+            <w:proofErr w:type="gramEnd"/>
+            <w:r>
+              <w:t xml:space="preserve">. </w:t>
+            </w:r>
+            <w:proofErr w:type="spellStart"/>
+            <w:proofErr w:type="gramStart"/>
+            <w:r>
+              <w:t>ToUpper</w:t>
+            </w:r>
+            <w:proofErr w:type="spellEnd"/>
+            <w:r>
+              <w:t>(</w:t>
+            </w:r>
+            <w:proofErr w:type="gramEnd"/>
+            <w:r>
+              <w:t xml:space="preserve">)) </w:t>
+            </w:r>
+          </w:p>
+        </w:tc>
+        <w:tc>
+          <w:tcPr>
+            <w:tcW w:w="1985" w:type="dxa"/>
+          </w:tcPr>
+          <w:p>
+            <w:r>
+              <w:t xml:space="preserve">Deal with their answer based on </w:t>
+            </w:r>
+            <w:r>
+              <w:t>what they have typed in.</w:t>
+            </w:r>
+          </w:p>
+        </w:tc>
+        <w:tc>
+          <w:tcPr>
+            <w:tcW w:w="1933" w:type="dxa"/>
+          </w:tcPr>
+          <w:p>
+            <w:r>
+              <w:t>Pass.</w:t>
+            </w:r>
+          </w:p>
+        </w:tc>
+      </w:tr>
+      <w:tr>
+        <w:tc>
+          <w:tcPr>
+            <w:tcW w:w="722" w:type="dxa"/>
+          </w:tcPr>
+          <w:p>
+            <w:pPr>
+              <w:rPr>
+                <w:b/>
+              </w:rPr>
+            </w:pPr>
+            <w:r>
+              <w:rPr>
+                <w:b/>
+              </w:rPr>
+              <w:t>144</w:t>
+            </w:r>
+          </w:p>
+        </w:tc>
+        <w:tc>
+          <w:tcPr>
+            <w:tcW w:w="2534" w:type="dxa"/>
+          </w:tcPr>
+          <w:p>
+            <w:r>
+              <w:t xml:space="preserve">If their answer is the correct and the prime </w:t>
+            </w:r>
+            <w:proofErr w:type="gramStart"/>
+            <w:r>
+              <w:t>minister</w:t>
+            </w:r>
+            <w:proofErr w:type="gramEnd"/>
+            <w:r>
+              <w:t xml:space="preserve"> they </w:t>
+            </w:r>
+            <w:r>
+              <w:t>typed in was the one with the earliest start date.</w:t>
+            </w:r>
+          </w:p>
+        </w:tc>
+        <w:tc>
+          <w:tcPr>
+            <w:tcW w:w="1842" w:type="dxa"/>
+          </w:tcPr>
+          <w:p>
+            <w:r>
+              <w:t>if (p</w:t>
+            </w:r>
+            <w:proofErr w:type="gramStart"/>
+            <w:r>
+              <w:t>0.StartDate</w:t>
+            </w:r>
+            <w:proofErr w:type="gramEnd"/>
+            <w:r>
+              <w:t xml:space="preserve"> &lt; p1.StartDate &amp;&amp;… etc.</w:t>
+            </w:r>
+          </w:p>
+        </w:tc>
+        <w:tc>
+          <w:tcPr>
+            <w:tcW w:w="1985" w:type="dxa"/>
+          </w:tcPr>
+          <w:p>
+            <w:r>
+              <w:t>The program will print out “Correct!” and the player’s score will increment by 1.</w:t>
+            </w:r>
+          </w:p>
+        </w:tc>
+        <w:tc>
+          <w:tcPr>
+            <w:tcW w:w="1933" w:type="dxa"/>
+          </w:tcPr>
+          <w:p>
+            <w:r>
+              <w:t>Pass.</w:t>
             </w:r>
             <w:bookmarkStart w:id="0" w:name="_GoBack"/>
             <w:bookmarkEnd w:id="0"/>
           </w:p>
-        </w:tc>
-        <w:tc>
-          <w:tcPr>
-            <w:tcW w:w="1842" w:type="dxa"/>
-          </w:tcPr>
-          <w:p/>
-        </w:tc>
-        <w:tc>
-          <w:tcPr>
-            <w:tcW w:w="1985" w:type="dxa"/>
-          </w:tcPr>
-          <w:p/>
-        </w:tc>
-        <w:tc>
-          <w:tcPr>
-            <w:tcW w:w="1933" w:type="dxa"/>
-          </w:tcPr>
-          <w:p/>
         </w:tc>
       </w:tr>
     </w:tbl>

</xml_diff>